<commit_message>
[21] shell_commands_index.php commands update
</commit_message>
<xml_diff>
--- a/documentation/battleships.docx
+++ b/documentation/battleships.docx
@@ -549,7 +549,21 @@
           <w:sz w:val="24"/>
           <w:szCs w:val="24"/>
         </w:rPr>
-        <w:t>=h4" http://localhost/battleships/shell_index.php /POST Request/</w:t>
+        <w:t>=h4" http://localhost/battleships/shell_</w:t>
+      </w:r>
+      <w:r>
+        <w:rPr>
+          <w:sz w:val="24"/>
+          <w:szCs w:val="24"/>
+        </w:rPr>
+        <w:t>commands_</w:t>
+      </w:r>
+      <w:r>
+        <w:rPr>
+          <w:sz w:val="24"/>
+          <w:szCs w:val="24"/>
+        </w:rPr>
+        <w:t>index.php /POST Request/</w:t>
       </w:r>
     </w:p>
     <w:p>
@@ -580,22 +594,52 @@
           <w:sz w:val="24"/>
           <w:szCs w:val="24"/>
         </w:rPr>
-        <w:t>=show" http://localhost/battleships/shell_index.php /POST Request/</w:t>
-      </w:r>
-    </w:p>
-    <w:p>
-      <w:pPr>
-        <w:rPr>
-          <w:sz w:val="24"/>
-          <w:szCs w:val="24"/>
-        </w:rPr>
-      </w:pPr>
-      <w:r>
-        <w:rPr>
-          <w:sz w:val="24"/>
-          <w:szCs w:val="24"/>
-        </w:rPr>
-        <w:t>Start a new game. curl http://localhost/battleships/shell_index.php?new_game=1 /GET Request/</w:t>
+        <w:t>=show" http://localhost/battleships/shell_</w:t>
+      </w:r>
+      <w:r>
+        <w:rPr>
+          <w:sz w:val="24"/>
+          <w:szCs w:val="24"/>
+        </w:rPr>
+        <w:t>commands_</w:t>
+      </w:r>
+      <w:r>
+        <w:rPr>
+          <w:sz w:val="24"/>
+          <w:szCs w:val="24"/>
+        </w:rPr>
+        <w:t>index.php /POST Request/</w:t>
+      </w:r>
+    </w:p>
+    <w:p>
+      <w:pPr>
+        <w:rPr>
+          <w:sz w:val="24"/>
+          <w:szCs w:val="24"/>
+        </w:rPr>
+      </w:pPr>
+      <w:r>
+        <w:rPr>
+          <w:sz w:val="24"/>
+          <w:szCs w:val="24"/>
+        </w:rPr>
+        <w:t>Start a new game. curl http://localhost/battleships/shell_</w:t>
+      </w:r>
+      <w:bookmarkStart w:id="0" w:name="_GoBack"/>
+      <w:bookmarkEnd w:id="0"/>
+      <w:r>
+        <w:rPr>
+          <w:sz w:val="24"/>
+          <w:szCs w:val="24"/>
+        </w:rPr>
+        <w:t>commands_</w:t>
+      </w:r>
+      <w:r>
+        <w:rPr>
+          <w:sz w:val="24"/>
+          <w:szCs w:val="24"/>
+        </w:rPr>
+        <w:t>index.php?new_game=1 /GET Request/</w:t>
       </w:r>
     </w:p>
     <w:p>
@@ -866,23 +910,7 @@
           <w:sz w:val="24"/>
           <w:szCs w:val="24"/>
         </w:rPr>
-        <w:t xml:space="preserve"> = </w:t>
-      </w:r>
-      <w:proofErr w:type="gramStart"/>
-      <w:r>
-        <w:rPr>
-          <w:sz w:val="24"/>
-          <w:szCs w:val="24"/>
-        </w:rPr>
-        <w:t>array(</w:t>
-      </w:r>
-      <w:proofErr w:type="gramEnd"/>
-      <w:r>
-        <w:rPr>
-          <w:sz w:val="24"/>
-          <w:szCs w:val="24"/>
-        </w:rPr>
-        <w:t>);</w:t>
+        <w:t xml:space="preserve"> = array();</w:t>
       </w:r>
     </w:p>
     <w:p>
@@ -914,23 +942,7 @@
           <w:sz w:val="24"/>
           <w:szCs w:val="24"/>
         </w:rPr>
-        <w:t xml:space="preserve"> = </w:t>
-      </w:r>
-      <w:proofErr w:type="gramStart"/>
-      <w:r>
-        <w:rPr>
-          <w:sz w:val="24"/>
-          <w:szCs w:val="24"/>
-        </w:rPr>
-        <w:t>array(</w:t>
-      </w:r>
-      <w:proofErr w:type="gramEnd"/>
-      <w:r>
-        <w:rPr>
-          <w:sz w:val="24"/>
-          <w:szCs w:val="24"/>
-        </w:rPr>
-        <w:t>);</w:t>
+        <w:t xml:space="preserve"> = array();</w:t>
       </w:r>
     </w:p>
     <w:p>
@@ -963,7 +975,6 @@
         <w:t>There are some validations in this class like the size of the matrixes $this-&gt;</w:t>
       </w:r>
       <w:proofErr w:type="spellStart"/>
-      <w:proofErr w:type="gramStart"/>
       <w:r>
         <w:rPr>
           <w:sz w:val="24"/>
@@ -977,18 +988,9 @@
           <w:sz w:val="24"/>
           <w:szCs w:val="24"/>
         </w:rPr>
-        <w:t>(</w:t>
-      </w:r>
-      <w:proofErr w:type="gramEnd"/>
-      <w:r>
-        <w:rPr>
-          <w:sz w:val="24"/>
-          <w:szCs w:val="24"/>
-        </w:rPr>
-        <w:t xml:space="preserve">Array $matrix). Position validation </w:t>
+        <w:t xml:space="preserve">(Array $matrix). Position validation </w:t>
       </w:r>
       <w:proofErr w:type="spellStart"/>
-      <w:proofErr w:type="gramStart"/>
       <w:r>
         <w:rPr>
           <w:sz w:val="24"/>
@@ -1002,15 +1004,7 @@
           <w:sz w:val="24"/>
           <w:szCs w:val="24"/>
         </w:rPr>
-        <w:t>(</w:t>
-      </w:r>
-      <w:proofErr w:type="gramEnd"/>
-      <w:r>
-        <w:rPr>
-          <w:sz w:val="24"/>
-          <w:szCs w:val="24"/>
-        </w:rPr>
-        <w:t>$</w:t>
+        <w:t>($</w:t>
       </w:r>
       <w:proofErr w:type="spellStart"/>
       <w:r>
@@ -1566,8 +1560,6 @@
         </w:rPr>
         <w:t xml:space="preserve"> version control system. You can see my developments by my comits.</w:t>
       </w:r>
-      <w:bookmarkStart w:id="0" w:name="_GoBack"/>
-      <w:bookmarkEnd w:id="0"/>
     </w:p>
     <w:sectPr>
       <w:pgSz w:w="12240" w:h="15840"/>
@@ -1702,6 +1694,7 @@
     <w:lsdException w:name="HTML Sample" w:semiHidden="1" w:unhideWhenUsed="1"/>
     <w:lsdException w:name="HTML Typewriter" w:semiHidden="1" w:unhideWhenUsed="1"/>
     <w:lsdException w:name="HTML Variable" w:semiHidden="1" w:unhideWhenUsed="1"/>
+    <w:lsdException w:name="Normal Table" w:semiHidden="1" w:unhideWhenUsed="1"/>
     <w:lsdException w:name="annotation subject" w:semiHidden="1" w:unhideWhenUsed="1"/>
     <w:lsdException w:name="No List" w:semiHidden="1" w:unhideWhenUsed="1"/>
     <w:lsdException w:name="Outline List 1" w:semiHidden="1" w:unhideWhenUsed="1"/>
@@ -1747,9 +1740,11 @@
     <w:lsdException w:name="Table Subtle 1" w:semiHidden="1" w:unhideWhenUsed="1"/>
     <w:lsdException w:name="Table Subtle 2" w:semiHidden="1" w:unhideWhenUsed="1"/>
     <w:lsdException w:name="Table Web 1" w:semiHidden="1" w:unhideWhenUsed="1"/>
+    <w:lsdException w:name="Table Web 2" w:semiHidden="1" w:unhideWhenUsed="1"/>
     <w:lsdException w:name="Table Web 3" w:semiHidden="1" w:unhideWhenUsed="1"/>
     <w:lsdException w:name="Balloon Text" w:semiHidden="1" w:unhideWhenUsed="1"/>
     <w:lsdException w:name="Table Grid" w:uiPriority="39"/>
+    <w:lsdException w:name="Table Theme" w:semiHidden="1" w:unhideWhenUsed="1"/>
     <w:lsdException w:name="Placeholder Text" w:semiHidden="1"/>
     <w:lsdException w:name="No Spacing" w:uiPriority="1" w:qFormat="1"/>
     <w:lsdException w:name="Light Shading" w:uiPriority="60"/>

</xml_diff>